<commit_message>
Assignment  No.01 of Data structure & Algoritms lab has been modified/completed
</commit_message>
<xml_diff>
--- a/DSAL-Assign01.docx
+++ b/DSAL-Assign01.docx
@@ -3641,6 +3641,8 @@
         </w:rPr>
         <w:t xml:space="preserve">                    {</w:t>
       </w:r>
+      <w:bookmarkStart w:id="0" w:name="_GoBack"/>
+      <w:bookmarkEnd w:id="0"/>
     </w:p>
     <w:p>
       <w:pPr>
@@ -18921,8 +18923,6 @@
         </w:rPr>
         <w:t xml:space="preserve"> </w:t>
       </w:r>
-      <w:bookmarkStart w:id="0" w:name="_GoBack"/>
-      <w:bookmarkEnd w:id="0"/>
     </w:p>
     <w:sectPr>
       <w:headerReference w:type="even" r:id="rId22"/>
@@ -19278,7 +19278,7 @@
         <w:sz w:val="32"/>
         <w:szCs w:val="32"/>
       </w:rPr>
-      <w:t>LAB # 06</w:t>
+      <w:t>Assign#01</w:t>
     </w:r>
     <w:r>
       <w:rPr>
@@ -19303,6 +19303,14 @@
         <w:szCs w:val="32"/>
       </w:rPr>
       <w:t>Data Structures and Algorithms</w:t>
+    </w:r>
+    <w:r>
+      <w:rPr>
+        <w:rFonts w:ascii="Times New Roman" w:hAnsi="Times New Roman" w:cs="Times New Roman"/>
+        <w:sz w:val="32"/>
+        <w:szCs w:val="32"/>
+      </w:rPr>
+      <w:t xml:space="preserve"> Lab</w:t>
     </w:r>
     <w:r>
       <w:rPr>

</xml_diff>